<commit_message>
Raised the coverage to over 90%
</commit_message>
<xml_diff>
--- a/Report/Summary.docx
+++ b/Report/Summary.docx
@@ -104,19 +104,45 @@
     <w:p/>
     <w:p>
       <w:r>
-        <w:t>The two methods I chose for testing were the getSquareArea(string) and getSquareArea(int) methods.  The string overloaded version only has a coverage of</w:t>
-      </w:r>
-      <w:r>
-        <w:t xml:space="preserve"> 79.07%</w:t>
-      </w:r>
-      <w:r>
-        <w:t xml:space="preserve"> due to only testing one of the string paths.  In this case it was the string “fOur” testing the ToLower() part of the code as well.  The 20.93% of the code not covered was from the other 9 string possibilities handled by if-statements.  I chose not to write individual tests for those</w:t>
-      </w:r>
-      <w:r>
-        <w:t xml:space="preserve"> at this time though it might be worth it in future projects.</w:t>
-      </w:r>
-      <w:r>
-        <w:t xml:space="preserve">  </w:t>
+        <w:t>The two methods I chose for testing were the getSquareArea(string) and getSquareArea(int) methods.  The string overloaded version only has a coverage of 9</w:t>
+      </w:r>
+      <w:r>
+        <w:t>0.</w:t>
+      </w:r>
+      <w:r>
+        <w:t xml:space="preserve">7% due to only testing </w:t>
+      </w:r>
+      <w:r>
+        <w:t>some</w:t>
+      </w:r>
+      <w:r>
+        <w:t xml:space="preserve"> of the string paths.  </w:t>
+      </w:r>
+      <w:r>
+        <w:t xml:space="preserve">The </w:t>
+      </w:r>
+      <w:r>
+        <w:t>9.3</w:t>
+      </w:r>
+      <w:r>
+        <w:t xml:space="preserve">% of the code not covered was from the other </w:t>
+      </w:r>
+      <w:r>
+        <w:t>4</w:t>
+      </w:r>
+      <w:r>
+        <w:t xml:space="preserve"> string possibilities handled by if-statements.  </w:t>
+      </w:r>
+      <w:r>
+        <w:t>I could have written tests for all ten, but I was shooting for the 90% code coverage.</w:t>
+      </w:r>
+      <w:r>
+        <w:t xml:space="preserve"> </w:t>
+      </w:r>
+    </w:p>
+    <w:p>
+      <w:r>
+        <w:t>The coverage for the int overload was 100%.</w:t>
       </w:r>
     </w:p>
     <w:p/>
@@ -138,16 +164,17 @@
       <w:r>
         <w:t xml:space="preserve">s and needing to Assert to a bool.  I’m not even sure the way I chose to do it is right, but all of the tests </w:t>
       </w:r>
-      <w:proofErr w:type="gramStart"/>
       <w:r>
         <w:t>passed</w:t>
       </w:r>
-      <w:proofErr w:type="gramEnd"/>
       <w:r>
         <w:t xml:space="preserve"> and the logic is sound enough.  The one question I keep asking is “How much </w:t>
       </w:r>
       <w:r>
         <w:t>is too much code for testing?”</w:t>
+      </w:r>
+      <w:r>
+        <w:t xml:space="preserve">  The 90% coverage seemed enough for this project, but I’m not convinced that it is for others.</w:t>
       </w:r>
     </w:p>
     <w:p>

</xml_diff>